<commit_message>
Training completed. Personnel being restarted with a different approach
</commit_message>
<xml_diff>
--- a/PSched Design.docx
+++ b/PSched Design.docx
@@ -1,7 +1,54 @@
 
 <file path=word/document.xml><?xml version="1.0" encoding="utf-8"?>
-<w:document xmlns:wpc="http://schemas.microsoft.com/office/word/2010/wordprocessingCanvas" xmlns:cx="http://schemas.microsoft.com/office/drawing/2014/chartex" xmlns:cx1="http://schemas.microsoft.com/office/drawing/2015/9/8/chartex" xmlns:cx2="http://schemas.microsoft.com/office/drawing/2015/10/21/chartex" xmlns:cx3="http://schemas.microsoft.com/office/drawing/2016/5/9/chartex" xmlns:cx4="http://schemas.microsoft.com/office/drawing/2016/5/10/chartex" xmlns:cx5="http://schemas.microsoft.com/office/drawing/2016/5/11/chartex" xmlns:cx6="http://schemas.microsoft.com/office/drawing/2016/5/12/chartex" xmlns:cx7="http://schemas.microsoft.com/office/drawing/2016/5/13/chartex" xmlns:cx8="http://schemas.microsoft.com/office/drawing/2016/5/14/chartex" xmlns:mc="http://schemas.openxmlformats.org/markup-compatibility/2006" xmlns:aink="http://schemas.microsoft.com/office/drawing/2016/ink" xmlns:am3d="http://schemas.microsoft.com/office/drawing/2017/model3d" xmlns:o="urn:schemas-microsoft-com:office:office" xmlns:r="http://schemas.openxmlformats.org/officeDocument/2006/relationships" xmlns:m="http://schemas.openxmlformats.org/officeDocument/2006/math" xmlns:v="urn:schemas-microsoft-com:vml" xmlns:wp14="http://schemas.microsoft.com/office/word/2010/wordprocessingDrawing" xmlns:wp="http://schemas.openxmlformats.org/drawingml/2006/wordprocessingDrawing" xmlns:w10="urn:schemas-microsoft-com:office:word" xmlns:w="http://schemas.openxmlformats.org/wordprocessingml/2006/main" xmlns:w14="http://schemas.microsoft.com/office/word/2010/wordml" xmlns:w15="http://schemas.microsoft.com/office/word/2012/wordml" xmlns:w16cex="http://schemas.microsoft.com/office/word/2018/wordml/cex" xmlns:w16cid="http://schemas.microsoft.com/office/word/2016/wordml/cid" xmlns:w16="http://schemas.microsoft.com/office/word/2018/wordml" xmlns:w16sdtdh="http://schemas.microsoft.com/office/word/2020/wordml/sdtdatahash" xmlns:w16se="http://schemas.microsoft.com/office/word/2015/wordml/symex" xmlns:wpg="http://schemas.microsoft.com/office/word/2010/wordprocessingGroup" xmlns:wpi="http://schemas.microsoft.com/office/word/2010/wordprocessingInk" xmlns:wne="http://schemas.microsoft.com/office/word/2006/wordml" xmlns:wps="http://schemas.microsoft.com/office/word/2010/wordprocessingShape" mc:Ignorable="w14 w15 w16se w16cid w16 w16cex w16sdtdh wp14">
+<w:document xmlns:wpc="http://schemas.microsoft.com/office/word/2010/wordprocessingCanvas" xmlns:cx="http://schemas.microsoft.com/office/drawing/2014/chartex" xmlns:cx1="http://schemas.microsoft.com/office/drawing/2015/9/8/chartex" xmlns:cx2="http://schemas.microsoft.com/office/drawing/2015/10/21/chartex" xmlns:cx3="http://schemas.microsoft.com/office/drawing/2016/5/9/chartex" xmlns:cx4="http://schemas.microsoft.com/office/drawing/2016/5/10/chartex" xmlns:cx5="http://schemas.microsoft.com/office/drawing/2016/5/11/chartex" xmlns:cx6="http://schemas.microsoft.com/office/drawing/2016/5/12/chartex" xmlns:cx7="http://schemas.microsoft.com/office/drawing/2016/5/13/chartex" xmlns:cx8="http://schemas.microsoft.com/office/drawing/2016/5/14/chartex" xmlns:mc="http://schemas.openxmlformats.org/markup-compatibility/2006" xmlns:aink="http://schemas.microsoft.com/office/drawing/2016/ink" xmlns:am3d="http://schemas.microsoft.com/office/drawing/2017/model3d" xmlns:o="urn:schemas-microsoft-com:office:office" xmlns:r="http://schemas.openxmlformats.org/officeDocument/2006/relationships" xmlns:m="http://schemas.openxmlformats.org/officeDocument/2006/math" xmlns:v="urn:schemas-microsoft-com:vml" xmlns:wp14="http://schemas.microsoft.com/office/word/2010/wordprocessingDrawing" xmlns:wp="http://schemas.openxmlformats.org/drawingml/2006/wordprocessingDrawing" xmlns:w10="urn:schemas-microsoft-com:office:word" xmlns:w="http://schemas.openxmlformats.org/wordprocessingml/2006/main" xmlns:w14="http://schemas.microsoft.com/office/word/2010/wordml" xmlns:w15="http://schemas.microsoft.com/office/word/2012/wordml" xmlns:w16cex="http://schemas.microsoft.com/office/word/2018/wordml/cex" xmlns:w16cid="http://schemas.microsoft.com/office/word/2016/wordml/cid" xmlns:w16="http://schemas.microsoft.com/office/word/2018/wordml" xmlns:w16se="http://schemas.microsoft.com/office/word/2015/wordml/symex" xmlns:wpg="http://schemas.microsoft.com/office/word/2010/wordprocessingGroup" xmlns:wpi="http://schemas.microsoft.com/office/word/2010/wordprocessingInk" xmlns:wne="http://schemas.microsoft.com/office/word/2006/wordml" xmlns:wps="http://schemas.microsoft.com/office/word/2010/wordprocessingShape" mc:Ignorable="w14 w15 w16se w16cid w16 w16cex wp14">
   <w:body>
+    <w:p>
+      <w:pPr>
+        <w:pStyle w:val="Heading1"/>
+      </w:pPr>
+      <w:r>
+        <w:t>Implementation Phases</w:t>
+      </w:r>
+    </w:p>
+    <w:p>
+      <w:pPr>
+        <w:pStyle w:val="Heading2"/>
+      </w:pPr>
+      <w:r>
+        <w:t>Phase 1</w:t>
+      </w:r>
+    </w:p>
+    <w:p>
+      <w:r>
+        <w:t xml:space="preserve">Certifications will not be implemented, only training. All references to certification in what </w:t>
+      </w:r>
+      <w:proofErr w:type="gramStart"/>
+      <w:r>
+        <w:t>follows</w:t>
+      </w:r>
+      <w:proofErr w:type="gramEnd"/>
+      <w:r>
+        <w:t xml:space="preserve"> is removed. </w:t>
+      </w:r>
+    </w:p>
+    <w:p>
+      <w:r>
+        <w:t xml:space="preserve">The relationship between Certification and Role is replaced with a many to many </w:t>
+      </w:r>
+      <w:proofErr w:type="gramStart"/>
+      <w:r>
+        <w:t>relationship</w:t>
+      </w:r>
+      <w:proofErr w:type="gramEnd"/>
+      <w:r>
+        <w:t xml:space="preserve"> between Training and Role</w:t>
+      </w:r>
+    </w:p>
+    <w:p>
+      <w:r>
+        <w:t>Person-Certification record not implemented</w:t>
+      </w:r>
+    </w:p>
     <w:p>
       <w:pPr>
         <w:pStyle w:val="Heading1"/>
@@ -279,6 +326,7 @@
         </w:numPr>
       </w:pPr>
       <w:r>
+        <w:lastRenderedPageBreak/>
         <w:t>The supervisor</w:t>
       </w:r>
       <w:r>
@@ -342,7 +390,6 @@
         </w:numPr>
       </w:pPr>
       <w:r>
-        <w:lastRenderedPageBreak/>
         <w:t>After a task has been completed, the supervisor will review its completion and crew assignment. If any substitutions were made that have not been recorded, they will be entered. Offline, the supervisor will review and tasks assignment confirmations or task completion indicators that were not entered with crew members. Those not entered correctly will be entered by the crew member.</w:t>
       </w:r>
     </w:p>
@@ -420,10 +467,10 @@
             <v:path o:extrusionok="f" gradientshapeok="t" o:connecttype="rect"/>
             <o:lock v:ext="edit" aspectratio="t"/>
           </v:shapetype>
-          <v:shape id="_x0000_i1029" type="#_x0000_t75" style="width:88.5pt;height:55.5pt" o:ole="">
+          <v:shape id="_x0000_i1025" type="#_x0000_t75" style="width:88.5pt;height:55.5pt" o:ole="">
             <v:imagedata r:id="rId5" o:title=""/>
           </v:shape>
-          <o:OLEObject Type="Embed" ProgID="Visio.Drawing.15" ShapeID="_x0000_i1029" DrawAspect="Icon" ObjectID="_1698060218" r:id="rId6"/>
+          <o:OLEObject Type="Embed" ProgID="Visio.Drawing.15" ShapeID="_x0000_i1025" DrawAspect="Icon" ObjectID="_1701233112" r:id="rId6"/>
         </w:object>
       </w:r>
     </w:p>
@@ -498,6 +545,7 @@
         <w:pStyle w:val="Heading3"/>
       </w:pPr>
       <w:r>
+        <w:lastRenderedPageBreak/>
         <w:t>Task</w:t>
       </w:r>
     </w:p>
@@ -579,7 +627,6 @@
         <w:pStyle w:val="Heading3"/>
       </w:pPr>
       <w:r>
-        <w:lastRenderedPageBreak/>
         <w:t>Leaves</w:t>
       </w:r>
     </w:p>
@@ -710,13 +757,7 @@
         <w:pStyle w:val="Heading3"/>
       </w:pPr>
       <w:r>
-        <w:t>Add, delete, modify organization supervisors</w:t>
-      </w:r>
-      <w:r>
-        <w:t xml:space="preserve"> and workers</w:t>
-      </w:r>
-      <w:r>
-        <w:t xml:space="preserve"> (administrator)</w:t>
+        <w:t>Add, delete, modify organization supervisors and workers (administrator)</w:t>
       </w:r>
     </w:p>
     <w:p>
@@ -783,96 +824,6 @@
     <w:p>
       <w:r>
         <w:t>Add requires the identification of the organization.</w:t>
-      </w:r>
-    </w:p>
-    <w:p>
-      <w:r>
-        <w:t xml:space="preserve">Delete </w:t>
-      </w:r>
-      <w:r>
-        <w:t>will delete</w:t>
-      </w:r>
-      <w:r>
-        <w:t xml:space="preserve"> associated task</w:t>
-      </w:r>
-      <w:r>
-        <w:t>s</w:t>
-      </w:r>
-      <w:r>
-        <w:t xml:space="preserve">. Some roles may be left without links to any jobs. This can be cleaned up by deleting the associated Role record. </w:t>
-      </w:r>
-    </w:p>
-    <w:p>
-      <w:pPr>
-        <w:pStyle w:val="Heading3"/>
-      </w:pPr>
-      <w:r>
-        <w:t xml:space="preserve">Add, delete, modify </w:t>
-      </w:r>
-      <w:r>
-        <w:t>R</w:t>
-      </w:r>
-      <w:r>
-        <w:t>ole</w:t>
-      </w:r>
-    </w:p>
-    <w:p>
-      <w:r>
-        <w:t>Add requires the identification of the organization. Certifications</w:t>
-      </w:r>
-      <w:r>
-        <w:t xml:space="preserve"> and Jobs</w:t>
-      </w:r>
-      <w:r>
-        <w:t xml:space="preserve"> may be associated with a role either during add or modify.</w:t>
-      </w:r>
-      <w:r>
-        <w:t xml:space="preserve"> Changes in these relationships do not affect any past task requirements. A warning will be displayed if a future task is affected by certification or role assignments.</w:t>
-      </w:r>
-    </w:p>
-    <w:p>
-      <w:r>
-        <w:t xml:space="preserve">Delete </w:t>
-      </w:r>
-      <w:r>
-        <w:t>is only allowed if the role has not been used in any task. This may leave certifications without any roles assigned. This can be cleaned up by delet</w:t>
-      </w:r>
-      <w:r>
-        <w:t>ing</w:t>
-      </w:r>
-      <w:r>
-        <w:t xml:space="preserve"> the </w:t>
-      </w:r>
-      <w:r>
-        <w:t>certifications</w:t>
-      </w:r>
-      <w:r>
-        <w:t xml:space="preserve"> with no </w:t>
-      </w:r>
-      <w:r>
-        <w:t>roles</w:t>
-      </w:r>
-      <w:r>
-        <w:t xml:space="preserve"> assigned.</w:t>
-      </w:r>
-    </w:p>
-    <w:p>
-      <w:pPr>
-        <w:pStyle w:val="Heading3"/>
-      </w:pPr>
-      <w:r>
-        <w:t xml:space="preserve">Add, delete, modify </w:t>
-      </w:r>
-      <w:r>
-        <w:t>C</w:t>
-      </w:r>
-      <w:r>
-        <w:t>ertification</w:t>
-      </w:r>
-    </w:p>
-    <w:p>
-      <w:r>
-        <w:t>Training may be associated with certification during add or modify</w:t>
       </w:r>
     </w:p>
     <w:p>
@@ -881,6 +832,96 @@
         <w:t xml:space="preserve">Delete </w:t>
       </w:r>
       <w:r>
+        <w:t>will delete</w:t>
+      </w:r>
+      <w:r>
+        <w:t xml:space="preserve"> associated task</w:t>
+      </w:r>
+      <w:r>
+        <w:t>s</w:t>
+      </w:r>
+      <w:r>
+        <w:t xml:space="preserve">. Some roles may be left without links to any jobs. This can be cleaned up by deleting the associated Role record. </w:t>
+      </w:r>
+    </w:p>
+    <w:p>
+      <w:pPr>
+        <w:pStyle w:val="Heading3"/>
+      </w:pPr>
+      <w:r>
+        <w:t xml:space="preserve">Add, delete, modify </w:t>
+      </w:r>
+      <w:r>
+        <w:t>R</w:t>
+      </w:r>
+      <w:r>
+        <w:t>ole</w:t>
+      </w:r>
+    </w:p>
+    <w:p>
+      <w:r>
+        <w:t>Add requires the identification of the organization. Certifications</w:t>
+      </w:r>
+      <w:r>
+        <w:t xml:space="preserve"> and Jobs</w:t>
+      </w:r>
+      <w:r>
+        <w:t xml:space="preserve"> may be associated with a role either during add or modify.</w:t>
+      </w:r>
+      <w:r>
+        <w:t xml:space="preserve"> Changes in these relationships do not affect any past task requirements. A warning will be displayed if a future task is affected by certification or role assignments.</w:t>
+      </w:r>
+    </w:p>
+    <w:p>
+      <w:r>
+        <w:t xml:space="preserve">Delete </w:t>
+      </w:r>
+      <w:r>
+        <w:t>is only allowed if the role has not been used in any task. This may leave certifications without any roles assigned. This can be cleaned up by delet</w:t>
+      </w:r>
+      <w:r>
+        <w:t>ing</w:t>
+      </w:r>
+      <w:r>
+        <w:t xml:space="preserve"> the </w:t>
+      </w:r>
+      <w:r>
+        <w:t>certifications</w:t>
+      </w:r>
+      <w:r>
+        <w:t xml:space="preserve"> with no </w:t>
+      </w:r>
+      <w:r>
+        <w:t>roles</w:t>
+      </w:r>
+      <w:r>
+        <w:t xml:space="preserve"> assigned.</w:t>
+      </w:r>
+    </w:p>
+    <w:p>
+      <w:pPr>
+        <w:pStyle w:val="Heading3"/>
+      </w:pPr>
+      <w:r>
+        <w:t xml:space="preserve">Add, delete, modify </w:t>
+      </w:r>
+      <w:r>
+        <w:t>C</w:t>
+      </w:r>
+      <w:r>
+        <w:t>ertification</w:t>
+      </w:r>
+    </w:p>
+    <w:p>
+      <w:r>
+        <w:t>Training may be associated with certification during add or modify</w:t>
+      </w:r>
+    </w:p>
+    <w:p>
+      <w:r>
+        <w:t xml:space="preserve">Delete </w:t>
+      </w:r>
+      <w:r>
         <w:t xml:space="preserve">is only allowed if it associated roles are not used in any tasks. If deleted, this may leave roles without any certifications. This can be cleaned up by deleting roles with tasks or jobs assigned. </w:t>
       </w:r>
     </w:p>
@@ -998,6 +1039,7 @@
     </w:p>
     <w:p>
       <w:r>
+        <w:lastRenderedPageBreak/>
         <w:t xml:space="preserve">A certification that has no associated training may have a non-null expiration date depending on the circumstances. </w:t>
       </w:r>
     </w:p>
@@ -1057,11 +1099,315 @@
         <w:t xml:space="preserve">erson expiration dates. </w:t>
       </w:r>
       <w:r>
-        <w:t xml:space="preserve">The certification can only be set </w:t>
-      </w:r>
+        <w:t xml:space="preserve">The certification can only be set to active if all training required for the certification has been completed (person-training records exist that correspond to the training-&gt;certification relationship). </w:t>
+      </w:r>
+    </w:p>
+    <w:p>
+      <w:pPr>
+        <w:pStyle w:val="Heading2"/>
+      </w:pPr>
+      <w:r>
+        <w:t>Task Maintenance</w:t>
+      </w:r>
+    </w:p>
+    <w:p>
+      <w:r>
+        <w:t>These transactions build up the relationships between the primary records</w:t>
+      </w:r>
+    </w:p>
+    <w:p>
+      <w:pPr>
+        <w:pStyle w:val="Heading3"/>
+      </w:pPr>
+      <w:r>
+        <w:t>Roles for a job</w:t>
+      </w:r>
+    </w:p>
+    <w:p>
+      <w:pPr>
+        <w:pStyle w:val="Heading4"/>
+      </w:pPr>
+      <w:r>
+        <w:t xml:space="preserve">Add a role to a job. </w:t>
+      </w:r>
+    </w:p>
+    <w:p>
+      <w:r>
+        <w:t>Check future tasks for this job to identify any roles that do not have a person assigned as an alert.</w:t>
+      </w:r>
+    </w:p>
+    <w:p>
+      <w:pPr>
+        <w:pStyle w:val="Heading4"/>
+      </w:pPr>
+      <w:r>
+        <w:t>Remove a role from a job</w:t>
+      </w:r>
+    </w:p>
+    <w:p>
+      <w:r>
+        <w:t>Will not affect past tasks, but future tasks will notify that assigned to that role will be removed</w:t>
+      </w:r>
+    </w:p>
+    <w:p>
+      <w:pPr>
+        <w:pStyle w:val="Heading3"/>
+      </w:pPr>
+      <w:r>
+        <w:t>Trainings for a Certification</w:t>
+      </w:r>
+    </w:p>
+    <w:p>
+      <w:pPr>
+        <w:pStyle w:val="Heading4"/>
+      </w:pPr>
+      <w:r>
+        <w:t>Add a training to a certification</w:t>
+      </w:r>
+    </w:p>
+    <w:p>
+      <w:pPr>
+        <w:pStyle w:val="Heading4"/>
+      </w:pPr>
+      <w:r>
+        <w:t>Remove a training from a certification</w:t>
+      </w:r>
+    </w:p>
+    <w:p>
+      <w:r>
+        <w:t>This will affect the certifications dates in the people-certification records</w:t>
+      </w:r>
+    </w:p>
+    <w:p>
+      <w:pPr>
+        <w:pStyle w:val="Heading3"/>
+      </w:pPr>
+      <w:r>
+        <w:t>Certifications for a role</w:t>
+      </w:r>
+    </w:p>
+    <w:p>
+      <w:pPr>
+        <w:pStyle w:val="Heading4"/>
+      </w:pPr>
+      <w:r>
+        <w:t>Add a certification requirement to a role</w:t>
+      </w:r>
+    </w:p>
+    <w:p>
+      <w:r>
+        <w:t xml:space="preserve">The existing future people assignments to tasks must be reviewed to see if the people still qualify for the task’s job. </w:t>
+      </w:r>
+    </w:p>
+    <w:p>
+      <w:pPr>
+        <w:pStyle w:val="Heading4"/>
+      </w:pPr>
+      <w:r>
+        <w:t>Remove a certification requirement from a role</w:t>
+      </w:r>
+    </w:p>
+    <w:p>
+      <w:r>
+        <w:t>This may allow more people to be qualified for roles on future jobs.</w:t>
+      </w:r>
+    </w:p>
+    <w:p>
+      <w:pPr>
+        <w:pStyle w:val="Heading2"/>
+      </w:pPr>
+      <w:r>
+        <w:t>Personnel Transactions</w:t>
+      </w:r>
+    </w:p>
+    <w:p>
+      <w:pPr>
+        <w:pStyle w:val="Heading3"/>
+      </w:pPr>
+      <w:r>
+        <w:t>Person is taking planned leave with known start and end date</w:t>
+      </w:r>
+      <w:r>
+        <w:t xml:space="preserve"> (leave will include training periods as well)</w:t>
+      </w:r>
+    </w:p>
+    <w:p>
+      <w:r>
+        <w:t xml:space="preserve">May cause the person to not be available for the task. Need to take care of this before the leave is added. </w:t>
+      </w:r>
+    </w:p>
+    <w:p>
+      <w:pPr>
+        <w:pStyle w:val="Heading3"/>
+      </w:pPr>
       <w:r>
         <w:lastRenderedPageBreak/>
-        <w:t xml:space="preserve">to active if all training required for the certification has been completed (person-training records exist that correspond to the training-&gt;certification relationship). </w:t>
+        <w:t xml:space="preserve">Person is taking leave with </w:t>
+      </w:r>
+      <w:r>
+        <w:t>no known end date</w:t>
+      </w:r>
+    </w:p>
+    <w:p>
+      <w:r>
+        <w:t xml:space="preserve">Sick leave does not have and end date. </w:t>
+      </w:r>
+    </w:p>
+    <w:p>
+      <w:pPr>
+        <w:pStyle w:val="Heading3"/>
+      </w:pPr>
+      <w:r>
+        <w:t>Person is moved from one organization to another</w:t>
+      </w:r>
+    </w:p>
+    <w:p>
+      <w:r>
+        <w:t xml:space="preserve">Warn if the person is assigned to a </w:t>
+      </w:r>
+      <w:proofErr w:type="gramStart"/>
+      <w:r>
+        <w:t>future tasks</w:t>
+      </w:r>
+      <w:proofErr w:type="gramEnd"/>
+      <w:r>
+        <w:t xml:space="preserve"> within the leaving organization</w:t>
+      </w:r>
+    </w:p>
+    <w:p>
+      <w:pPr>
+        <w:pStyle w:val="Heading3"/>
+      </w:pPr>
+      <w:r>
+        <w:t>Person takes training class</w:t>
+      </w:r>
+    </w:p>
+    <w:p>
+      <w:r>
+        <w:t>This may change the certification dates for the person to the earliest of the remain training requirements for the certification</w:t>
+      </w:r>
+    </w:p>
+    <w:p>
+      <w:pPr>
+        <w:pStyle w:val="Heading3"/>
+      </w:pPr>
+      <w:r>
+        <w:t>Person returns from leave with no know</w:t>
+      </w:r>
+      <w:r>
+        <w:t>n</w:t>
+      </w:r>
+      <w:r>
+        <w:t xml:space="preserve"> end date</w:t>
+      </w:r>
+    </w:p>
+    <w:p>
+      <w:r>
+        <w:t>Person may qualify for existing future tasks and could be substituted into those tasks</w:t>
+      </w:r>
+    </w:p>
+    <w:p>
+      <w:pPr>
+        <w:pStyle w:val="Heading3"/>
+      </w:pPr>
+      <w:r>
+        <w:t>Peron’s leave dates need to be modified</w:t>
+      </w:r>
+    </w:p>
+    <w:p>
+      <w:r>
+        <w:t xml:space="preserve">Start and end date can be modified. </w:t>
+      </w:r>
+      <w:r>
+        <w:t>This may make a person available for unassign tasks or unavailable for assigned tasks.</w:t>
+      </w:r>
+    </w:p>
+    <w:p>
+      <w:pPr>
+        <w:pStyle w:val="Heading3"/>
+      </w:pPr>
+      <w:r>
+        <w:t>Person’s leave is deleted</w:t>
+      </w:r>
+    </w:p>
+    <w:p>
+      <w:r>
+        <w:t xml:space="preserve">this will not result in any other DB </w:t>
+      </w:r>
+      <w:proofErr w:type="gramStart"/>
+      <w:r>
+        <w:t>changes</w:t>
+      </w:r>
+      <w:proofErr w:type="gramEnd"/>
+      <w:r>
+        <w:t xml:space="preserve"> but will may qualify the person for an existing task in the future – this could be identified during deletion.</w:t>
+      </w:r>
+    </w:p>
+    <w:p>
+      <w:pPr>
+        <w:pStyle w:val="Heading3"/>
+      </w:pPr>
+      <w:r>
+        <w:t>List all leaves for a person (start date filter)</w:t>
+      </w:r>
+    </w:p>
+    <w:p>
+      <w:r>
+        <w:t>Could list all leaves for all people in an organization (calendar display?)</w:t>
+      </w:r>
+    </w:p>
+    <w:p>
+      <w:pPr>
+        <w:pStyle w:val="Heading3"/>
+      </w:pPr>
+      <w:r>
+        <w:t>Person leaves all defined organizations</w:t>
+      </w:r>
+    </w:p>
+    <w:p>
+      <w:r>
+        <w:t>Add leave record with no end date</w:t>
+      </w:r>
+    </w:p>
+    <w:p>
+      <w:pPr>
+        <w:pStyle w:val="Heading3"/>
+      </w:pPr>
+      <w:r>
+        <w:t>Notify person of approaching training needs</w:t>
+      </w:r>
+    </w:p>
+    <w:p>
+      <w:r>
+        <w:t xml:space="preserve">Given a look ahead date, list all </w:t>
+      </w:r>
+      <w:r>
+        <w:t>trainings and certifications that will expire before that date. Could be a single person or all people in an organization</w:t>
+      </w:r>
+    </w:p>
+    <w:p>
+      <w:pPr>
+        <w:pStyle w:val="Heading3"/>
+      </w:pPr>
+      <w:r>
+        <w:t xml:space="preserve">Provide status of all trainings and certifications for </w:t>
+      </w:r>
+      <w:r>
+        <w:t>all people in an organization</w:t>
+      </w:r>
+    </w:p>
+    <w:p>
+      <w:pPr>
+        <w:pStyle w:val="Heading3"/>
+      </w:pPr>
+      <w:r>
+        <w:t>List all tasks</w:t>
+      </w:r>
+      <w:r>
+        <w:t>/roles</w:t>
+      </w:r>
+      <w:r>
+        <w:t xml:space="preserve"> assigned to a person (start date filter)</w:t>
       </w:r>
     </w:p>
     <w:p>
@@ -1069,12 +1415,7 @@
         <w:pStyle w:val="Heading2"/>
       </w:pPr>
       <w:r>
-        <w:t>Task Maintenance</w:t>
-      </w:r>
-    </w:p>
-    <w:p>
-      <w:r>
-        <w:t>These transactions build up the relationships between the primary records</w:t>
+        <w:t>Task transaction</w:t>
       </w:r>
     </w:p>
     <w:p>
@@ -1082,33 +1423,7 @@
         <w:pStyle w:val="Heading3"/>
       </w:pPr>
       <w:r>
-        <w:t>Roles for a job</w:t>
-      </w:r>
-    </w:p>
-    <w:p>
-      <w:pPr>
-        <w:pStyle w:val="Heading4"/>
-      </w:pPr>
-      <w:r>
-        <w:t xml:space="preserve">Add a role to a job. </w:t>
-      </w:r>
-    </w:p>
-    <w:p>
-      <w:r>
-        <w:t>Check future tasks for this job to identify any roles that do not have a person assigned as an alert.</w:t>
-      </w:r>
-    </w:p>
-    <w:p>
-      <w:pPr>
-        <w:pStyle w:val="Heading4"/>
-      </w:pPr>
-      <w:r>
-        <w:t>Remove a role from a job</w:t>
-      </w:r>
-    </w:p>
-    <w:p>
-      <w:r>
-        <w:t>Will not affect past tasks, but future tasks will notify that assigned to that role will be removed</w:t>
+        <w:t>Add task to a job</w:t>
       </w:r>
     </w:p>
     <w:p>
@@ -1116,28 +1431,12 @@
         <w:pStyle w:val="Heading3"/>
       </w:pPr>
       <w:r>
-        <w:t>Trainings for a Certification</w:t>
-      </w:r>
-    </w:p>
-    <w:p>
-      <w:pPr>
-        <w:pStyle w:val="Heading4"/>
-      </w:pPr>
-      <w:r>
-        <w:t>Add a training to a certification</w:t>
-      </w:r>
-    </w:p>
-    <w:p>
-      <w:pPr>
-        <w:pStyle w:val="Heading4"/>
-      </w:pPr>
-      <w:r>
-        <w:t>Remove a training from a certification</w:t>
-      </w:r>
-    </w:p>
-    <w:p>
-      <w:r>
-        <w:t>This will affect the certifications dates in the people-certification records</w:t>
+        <w:t xml:space="preserve">Delete a task from a job </w:t>
+      </w:r>
+    </w:p>
+    <w:p>
+      <w:r>
+        <w:t>Remove associates People-Tasks records</w:t>
       </w:r>
     </w:p>
     <w:p>
@@ -1145,41 +1444,12 @@
         <w:pStyle w:val="Heading3"/>
       </w:pPr>
       <w:r>
-        <w:t>Certifications for a role</w:t>
-      </w:r>
-    </w:p>
-    <w:p>
-      <w:pPr>
-        <w:pStyle w:val="Heading4"/>
-      </w:pPr>
-      <w:r>
-        <w:t>Add a certification requirement to a role</w:t>
-      </w:r>
-    </w:p>
-    <w:p>
-      <w:r>
-        <w:t xml:space="preserve">The existing future people assignments to tasks must be reviewed to see if the people still qualify for the task’s job. </w:t>
-      </w:r>
-    </w:p>
-    <w:p>
-      <w:pPr>
-        <w:pStyle w:val="Heading4"/>
-      </w:pPr>
-      <w:r>
-        <w:t>Remove a certification requirement from a role</w:t>
-      </w:r>
-    </w:p>
-    <w:p>
-      <w:r>
-        <w:t>This may allow more people to be qualified for roles on future jobs.</w:t>
-      </w:r>
-    </w:p>
-    <w:p>
-      <w:pPr>
-        <w:pStyle w:val="Heading2"/>
-      </w:pPr>
-      <w:r>
-        <w:t>Personnel Transactions</w:t>
+        <w:t>Modify a task</w:t>
+      </w:r>
+    </w:p>
+    <w:p>
+      <w:r>
+        <w:t>requires revalidation that the people assigned to the tasks are still qualified</w:t>
       </w:r>
     </w:p>
     <w:p>
@@ -1187,15 +1457,18 @@
         <w:pStyle w:val="Heading3"/>
       </w:pPr>
       <w:r>
-        <w:t>Person is taking planned leave with known start and end date</w:t>
-      </w:r>
-      <w:r>
-        <w:t xml:space="preserve"> (leave will include training periods as well)</w:t>
-      </w:r>
-    </w:p>
-    <w:p>
-      <w:r>
-        <w:t xml:space="preserve">May cause the person to not be available for the task. Need to take care of this before the leave is added. </w:t>
+        <w:t xml:space="preserve">Assign people to a </w:t>
+      </w:r>
+      <w:r>
+        <w:t xml:space="preserve">role of </w:t>
+      </w:r>
+      <w:r>
+        <w:t>task</w:t>
+      </w:r>
+    </w:p>
+    <w:p>
+      <w:r>
+        <w:t xml:space="preserve">Given the task, construct a list of people who are qualified for each role and available for a task. Order the list in decreasing rest time order. From this list, the operator will assign people to the task and roles. </w:t>
       </w:r>
     </w:p>
     <w:p>
@@ -1203,241 +1476,7 @@
         <w:pStyle w:val="Heading3"/>
       </w:pPr>
       <w:r>
-        <w:t xml:space="preserve">Person is taking leave with </w:t>
-      </w:r>
-      <w:r>
-        <w:t>no known end date</w:t>
-      </w:r>
-    </w:p>
-    <w:p>
-      <w:r>
-        <w:t xml:space="preserve">Sick leave does not have and end date. </w:t>
-      </w:r>
-    </w:p>
-    <w:p>
-      <w:pPr>
-        <w:pStyle w:val="Heading3"/>
-      </w:pPr>
-      <w:r>
-        <w:t>Person is moved from one organization to another</w:t>
-      </w:r>
-    </w:p>
-    <w:p>
-      <w:r>
-        <w:t xml:space="preserve">Warn if the person is assigned to a </w:t>
-      </w:r>
-      <w:proofErr w:type="gramStart"/>
-      <w:r>
-        <w:t>future tasks</w:t>
-      </w:r>
-      <w:proofErr w:type="gramEnd"/>
-      <w:r>
-        <w:t xml:space="preserve"> within the leaving organization</w:t>
-      </w:r>
-    </w:p>
-    <w:p>
-      <w:pPr>
-        <w:pStyle w:val="Heading3"/>
-      </w:pPr>
-      <w:r>
-        <w:t>Person takes training class</w:t>
-      </w:r>
-    </w:p>
-    <w:p>
-      <w:r>
-        <w:t>This may change the certification dates for the person to the earliest of the remain training requirements for the certification</w:t>
-      </w:r>
-    </w:p>
-    <w:p>
-      <w:pPr>
-        <w:pStyle w:val="Heading3"/>
-      </w:pPr>
-      <w:r>
-        <w:t>Person returns from leave with no know</w:t>
-      </w:r>
-      <w:r>
-        <w:t>n</w:t>
-      </w:r>
-      <w:r>
-        <w:t xml:space="preserve"> end date</w:t>
-      </w:r>
-    </w:p>
-    <w:p>
-      <w:r>
-        <w:t>Person may qualify for existing future tasks and could be substituted into those tasks</w:t>
-      </w:r>
-    </w:p>
-    <w:p>
-      <w:pPr>
-        <w:pStyle w:val="Heading3"/>
-      </w:pPr>
-      <w:r>
-        <w:t>Peron’s leave dates need to be modified</w:t>
-      </w:r>
-    </w:p>
-    <w:p>
-      <w:r>
-        <w:t xml:space="preserve">Start and end date can be modified. </w:t>
-      </w:r>
-      <w:r>
-        <w:t>This may make a person available for unassign tasks or unavailable for assigned tasks.</w:t>
-      </w:r>
-    </w:p>
-    <w:p>
-      <w:pPr>
-        <w:pStyle w:val="Heading3"/>
-      </w:pPr>
-      <w:r>
         <w:lastRenderedPageBreak/>
-        <w:t>Person’s leave is deleted</w:t>
-      </w:r>
-    </w:p>
-    <w:p>
-      <w:r>
-        <w:t xml:space="preserve">this will not result in any other DB </w:t>
-      </w:r>
-      <w:proofErr w:type="gramStart"/>
-      <w:r>
-        <w:t>changes</w:t>
-      </w:r>
-      <w:proofErr w:type="gramEnd"/>
-      <w:r>
-        <w:t xml:space="preserve"> but will may qualify the person for an existing task in the future – this could be identified during deletion.</w:t>
-      </w:r>
-    </w:p>
-    <w:p>
-      <w:pPr>
-        <w:pStyle w:val="Heading3"/>
-      </w:pPr>
-      <w:r>
-        <w:t>List all leaves for a person (start date filter)</w:t>
-      </w:r>
-    </w:p>
-    <w:p>
-      <w:r>
-        <w:t>Could list all leaves for all people in an organization (calendar display?)</w:t>
-      </w:r>
-    </w:p>
-    <w:p>
-      <w:pPr>
-        <w:pStyle w:val="Heading3"/>
-      </w:pPr>
-      <w:r>
-        <w:t>Person leaves all defined organizations</w:t>
-      </w:r>
-    </w:p>
-    <w:p>
-      <w:r>
-        <w:t>Add leave record with no end date</w:t>
-      </w:r>
-    </w:p>
-    <w:p>
-      <w:pPr>
-        <w:pStyle w:val="Heading3"/>
-      </w:pPr>
-      <w:r>
-        <w:t>Notify person of approaching training needs</w:t>
-      </w:r>
-    </w:p>
-    <w:p>
-      <w:r>
-        <w:t xml:space="preserve">Given a look ahead date, list all </w:t>
-      </w:r>
-      <w:r>
-        <w:t>trainings and certifications that will expire before that date. Could be a single person or all people in an organization</w:t>
-      </w:r>
-    </w:p>
-    <w:p>
-      <w:pPr>
-        <w:pStyle w:val="Heading3"/>
-      </w:pPr>
-      <w:r>
-        <w:t xml:space="preserve">Provide status of all trainings and certifications for </w:t>
-      </w:r>
-      <w:r>
-        <w:t>all people in an organization</w:t>
-      </w:r>
-    </w:p>
-    <w:p>
-      <w:pPr>
-        <w:pStyle w:val="Heading3"/>
-      </w:pPr>
-      <w:r>
-        <w:t>List all tasks</w:t>
-      </w:r>
-      <w:r>
-        <w:t>/roles</w:t>
-      </w:r>
-      <w:r>
-        <w:t xml:space="preserve"> assigned to a person (start date filter)</w:t>
-      </w:r>
-    </w:p>
-    <w:p>
-      <w:pPr>
-        <w:pStyle w:val="Heading2"/>
-      </w:pPr>
-      <w:r>
-        <w:t>Task transaction</w:t>
-      </w:r>
-    </w:p>
-    <w:p>
-      <w:pPr>
-        <w:pStyle w:val="Heading3"/>
-      </w:pPr>
-      <w:r>
-        <w:t>Add task to a job</w:t>
-      </w:r>
-    </w:p>
-    <w:p>
-      <w:pPr>
-        <w:pStyle w:val="Heading3"/>
-      </w:pPr>
-      <w:r>
-        <w:t xml:space="preserve">Delete a task from a job </w:t>
-      </w:r>
-    </w:p>
-    <w:p>
-      <w:r>
-        <w:t>Remove associates People-Tasks records</w:t>
-      </w:r>
-    </w:p>
-    <w:p>
-      <w:pPr>
-        <w:pStyle w:val="Heading3"/>
-      </w:pPr>
-      <w:r>
-        <w:t>Modify a task</w:t>
-      </w:r>
-    </w:p>
-    <w:p>
-      <w:r>
-        <w:t>requires revalidation that the people assigned to the tasks are still qualified</w:t>
-      </w:r>
-    </w:p>
-    <w:p>
-      <w:pPr>
-        <w:pStyle w:val="Heading3"/>
-      </w:pPr>
-      <w:r>
-        <w:t xml:space="preserve">Assign people to a </w:t>
-      </w:r>
-      <w:r>
-        <w:t xml:space="preserve">role of </w:t>
-      </w:r>
-      <w:r>
-        <w:t>task</w:t>
-      </w:r>
-    </w:p>
-    <w:p>
-      <w:r>
-        <w:t xml:space="preserve">Given the task, construct a list of people who are qualified for each role and available for a task. Order the list in decreasing rest time order. From this list, the operator will assign people to the task and roles. </w:t>
-      </w:r>
-    </w:p>
-    <w:p>
-      <w:pPr>
-        <w:pStyle w:val="Heading3"/>
-      </w:pPr>
-      <w:r>
         <w:t>Substitute a person assign to a task</w:t>
       </w:r>
     </w:p>
@@ -1507,7 +1546,7 @@
 </file>
 
 <file path=word/numbering.xml><?xml version="1.0" encoding="utf-8"?>
-<w:numbering xmlns:wpc="http://schemas.microsoft.com/office/word/2010/wordprocessingCanvas" xmlns:cx="http://schemas.microsoft.com/office/drawing/2014/chartex" xmlns:cx1="http://schemas.microsoft.com/office/drawing/2015/9/8/chartex" xmlns:cx2="http://schemas.microsoft.com/office/drawing/2015/10/21/chartex" xmlns:cx3="http://schemas.microsoft.com/office/drawing/2016/5/9/chartex" xmlns:cx4="http://schemas.microsoft.com/office/drawing/2016/5/10/chartex" xmlns:cx5="http://schemas.microsoft.com/office/drawing/2016/5/11/chartex" xmlns:cx6="http://schemas.microsoft.com/office/drawing/2016/5/12/chartex" xmlns:cx7="http://schemas.microsoft.com/office/drawing/2016/5/13/chartex" xmlns:cx8="http://schemas.microsoft.com/office/drawing/2016/5/14/chartex" xmlns:mc="http://schemas.openxmlformats.org/markup-compatibility/2006" xmlns:aink="http://schemas.microsoft.com/office/drawing/2016/ink" xmlns:am3d="http://schemas.microsoft.com/office/drawing/2017/model3d" xmlns:o="urn:schemas-microsoft-com:office:office" xmlns:r="http://schemas.openxmlformats.org/officeDocument/2006/relationships" xmlns:m="http://schemas.openxmlformats.org/officeDocument/2006/math" xmlns:v="urn:schemas-microsoft-com:vml" xmlns:wp14="http://schemas.microsoft.com/office/word/2010/wordprocessingDrawing" xmlns:wp="http://schemas.openxmlformats.org/drawingml/2006/wordprocessingDrawing" xmlns:w10="urn:schemas-microsoft-com:office:word" xmlns:w="http://schemas.openxmlformats.org/wordprocessingml/2006/main" xmlns:w14="http://schemas.microsoft.com/office/word/2010/wordml" xmlns:w15="http://schemas.microsoft.com/office/word/2012/wordml" xmlns:w16cex="http://schemas.microsoft.com/office/word/2018/wordml/cex" xmlns:w16cid="http://schemas.microsoft.com/office/word/2016/wordml/cid" xmlns:w16="http://schemas.microsoft.com/office/word/2018/wordml" xmlns:w16sdtdh="http://schemas.microsoft.com/office/word/2020/wordml/sdtdatahash" xmlns:w16se="http://schemas.microsoft.com/office/word/2015/wordml/symex" xmlns:wpg="http://schemas.microsoft.com/office/word/2010/wordprocessingGroup" xmlns:wpi="http://schemas.microsoft.com/office/word/2010/wordprocessingInk" xmlns:wne="http://schemas.microsoft.com/office/word/2006/wordml" xmlns:wps="http://schemas.microsoft.com/office/word/2010/wordprocessingShape" mc:Ignorable="w14 w15 w16se w16cid w16 w16cex w16sdtdh wp14">
+<w:numbering xmlns:wpc="http://schemas.microsoft.com/office/word/2010/wordprocessingCanvas" xmlns:cx="http://schemas.microsoft.com/office/drawing/2014/chartex" xmlns:cx1="http://schemas.microsoft.com/office/drawing/2015/9/8/chartex" xmlns:cx2="http://schemas.microsoft.com/office/drawing/2015/10/21/chartex" xmlns:cx3="http://schemas.microsoft.com/office/drawing/2016/5/9/chartex" xmlns:cx4="http://schemas.microsoft.com/office/drawing/2016/5/10/chartex" xmlns:cx5="http://schemas.microsoft.com/office/drawing/2016/5/11/chartex" xmlns:cx6="http://schemas.microsoft.com/office/drawing/2016/5/12/chartex" xmlns:cx7="http://schemas.microsoft.com/office/drawing/2016/5/13/chartex" xmlns:cx8="http://schemas.microsoft.com/office/drawing/2016/5/14/chartex" xmlns:mc="http://schemas.openxmlformats.org/markup-compatibility/2006" xmlns:aink="http://schemas.microsoft.com/office/drawing/2016/ink" xmlns:am3d="http://schemas.microsoft.com/office/drawing/2017/model3d" xmlns:o="urn:schemas-microsoft-com:office:office" xmlns:r="http://schemas.openxmlformats.org/officeDocument/2006/relationships" xmlns:m="http://schemas.openxmlformats.org/officeDocument/2006/math" xmlns:v="urn:schemas-microsoft-com:vml" xmlns:wp14="http://schemas.microsoft.com/office/word/2010/wordprocessingDrawing" xmlns:wp="http://schemas.openxmlformats.org/drawingml/2006/wordprocessingDrawing" xmlns:w10="urn:schemas-microsoft-com:office:word" xmlns:w="http://schemas.openxmlformats.org/wordprocessingml/2006/main" xmlns:w14="http://schemas.microsoft.com/office/word/2010/wordml" xmlns:w15="http://schemas.microsoft.com/office/word/2012/wordml" xmlns:w16cex="http://schemas.microsoft.com/office/word/2018/wordml/cex" xmlns:w16cid="http://schemas.microsoft.com/office/word/2016/wordml/cid" xmlns:w16="http://schemas.microsoft.com/office/word/2018/wordml" xmlns:w16se="http://schemas.microsoft.com/office/word/2015/wordml/symex" xmlns:wpg="http://schemas.microsoft.com/office/word/2010/wordprocessingGroup" xmlns:wpi="http://schemas.microsoft.com/office/word/2010/wordprocessingInk" xmlns:wne="http://schemas.microsoft.com/office/word/2006/wordml" xmlns:wps="http://schemas.microsoft.com/office/word/2010/wordprocessingShape" mc:Ignorable="w14 w15 w16se w16cid w16 w16cex wp14">
   <w:abstractNum w:abstractNumId="0" w15:restartNumberingAfterBreak="0">
     <w:nsid w:val="04060F86"/>
     <w:multiLevelType w:val="hybridMultilevel"/>
@@ -3320,7 +3359,7 @@
 </file>
 
 <file path=word/styles.xml><?xml version="1.0" encoding="utf-8"?>
-<w:styles xmlns:mc="http://schemas.openxmlformats.org/markup-compatibility/2006" xmlns:r="http://schemas.openxmlformats.org/officeDocument/2006/relationships" xmlns:w="http://schemas.openxmlformats.org/wordprocessingml/2006/main" xmlns:w14="http://schemas.microsoft.com/office/word/2010/wordml" xmlns:w15="http://schemas.microsoft.com/office/word/2012/wordml" xmlns:w16cex="http://schemas.microsoft.com/office/word/2018/wordml/cex" xmlns:w16cid="http://schemas.microsoft.com/office/word/2016/wordml/cid" xmlns:w16="http://schemas.microsoft.com/office/word/2018/wordml" xmlns:w16sdtdh="http://schemas.microsoft.com/office/word/2020/wordml/sdtdatahash" xmlns:w16se="http://schemas.microsoft.com/office/word/2015/wordml/symex" mc:Ignorable="w14 w15 w16se w16cid w16 w16cex w16sdtdh">
+<w:styles xmlns:mc="http://schemas.openxmlformats.org/markup-compatibility/2006" xmlns:r="http://schemas.openxmlformats.org/officeDocument/2006/relationships" xmlns:w="http://schemas.openxmlformats.org/wordprocessingml/2006/main" xmlns:w14="http://schemas.microsoft.com/office/word/2010/wordml" xmlns:w15="http://schemas.microsoft.com/office/word/2012/wordml" xmlns:w16cex="http://schemas.microsoft.com/office/word/2018/wordml/cex" xmlns:w16cid="http://schemas.microsoft.com/office/word/2016/wordml/cid" xmlns:w16="http://schemas.microsoft.com/office/word/2018/wordml" xmlns:w16se="http://schemas.microsoft.com/office/word/2015/wordml/symex" mc:Ignorable="w14 w15 w16se w16cid w16 w16cex">
   <w:docDefaults>
     <w:rPrDefault>
       <w:rPr>

</xml_diff>

<commit_message>
completed job->roles. starting tasks
</commit_message>
<xml_diff>
--- a/PSched Design.docx
+++ b/PSched Design.docx
@@ -470,7 +470,7 @@
           <v:shape id="_x0000_i1025" type="#_x0000_t75" style="width:88.5pt;height:55.5pt" o:ole="">
             <v:imagedata r:id="rId5" o:title=""/>
           </v:shape>
-          <o:OLEObject Type="Embed" ProgID="Visio.Drawing.15" ShapeID="_x0000_i1025" DrawAspect="Icon" ObjectID="_1701233112" r:id="rId6"/>
+          <o:OLEObject Type="Embed" ProgID="Visio.Drawing.15" ShapeID="_x0000_i1025" DrawAspect="Icon" ObjectID="_1701678775" r:id="rId6"/>
         </w:object>
       </w:r>
     </w:p>
@@ -1427,10 +1427,93 @@
       </w:r>
     </w:p>
     <w:p>
+      <w:r>
+        <w:t xml:space="preserve">A name, start and end date </w:t>
+      </w:r>
+      <w:r>
+        <w:t>are</w:t>
+      </w:r>
+      <w:r>
+        <w:t xml:space="preserve"> required. A description many be added.</w:t>
+      </w:r>
+    </w:p>
+    <w:p>
+      <w:r>
+        <w:t xml:space="preserve">Once a start and end date or provided, </w:t>
+      </w:r>
+      <w:r>
+        <w:t>d</w:t>
+      </w:r>
+      <w:r>
+        <w:t>isplay a selection a list of people who can be assigned (all people in the organization)</w:t>
+      </w:r>
+      <w:r>
+        <w:t xml:space="preserve"> for each role</w:t>
+      </w:r>
+      <w:r>
+        <w:t xml:space="preserve"> in priority order. That order is</w:t>
+      </w:r>
+    </w:p>
+    <w:p>
+      <w:pPr>
+        <w:pStyle w:val="ListParagraph"/>
+        <w:numPr>
+          <w:ilvl w:val="0"/>
+          <w:numId w:val="17"/>
+        </w:numPr>
+      </w:pPr>
+      <w:r>
+        <w:t>People who are qualified and available</w:t>
+      </w:r>
+    </w:p>
+    <w:p>
+      <w:pPr>
+        <w:pStyle w:val="ListParagraph"/>
+        <w:numPr>
+          <w:ilvl w:val="0"/>
+          <w:numId w:val="17"/>
+        </w:numPr>
+      </w:pPr>
+      <w:r>
+        <w:t>People who aren’t qualified but available</w:t>
+      </w:r>
+    </w:p>
+    <w:p>
+      <w:pPr>
+        <w:pStyle w:val="ListParagraph"/>
+        <w:numPr>
+          <w:ilvl w:val="0"/>
+          <w:numId w:val="17"/>
+        </w:numPr>
+      </w:pPr>
+      <w:r>
+        <w:t>People who are qualified but not available</w:t>
+      </w:r>
+    </w:p>
+    <w:p>
+      <w:pPr>
+        <w:pStyle w:val="ListParagraph"/>
+        <w:numPr>
+          <w:ilvl w:val="0"/>
+          <w:numId w:val="17"/>
+        </w:numPr>
+      </w:pPr>
+      <w:r>
+        <w:t>People who aren’t qualified or available</w:t>
+      </w:r>
+    </w:p>
+    <w:p>
+      <w:r>
+        <w:t>User selects (checks) the people to assign to each role (one for each role)</w:t>
+      </w:r>
+    </w:p>
+    <w:p/>
+    <w:p>
       <w:pPr>
         <w:pStyle w:val="Heading3"/>
       </w:pPr>
       <w:r>
+        <w:lastRenderedPageBreak/>
         <w:t xml:space="preserve">Delete a task from a job </w:t>
       </w:r>
     </w:p>
@@ -1476,7 +1559,6 @@
         <w:pStyle w:val="Heading3"/>
       </w:pPr>
       <w:r>
-        <w:lastRenderedPageBreak/>
         <w:t>Substitute a person assign to a task</w:t>
       </w:r>
     </w:p>
@@ -3195,6 +3277,95 @@
     </w:lvl>
   </w:abstractNum>
   <w:abstractNum w:abstractNumId="15" w15:restartNumberingAfterBreak="0">
+    <w:nsid w:val="75C56420"/>
+    <w:multiLevelType w:val="hybridMultilevel"/>
+    <w:tmpl w:val="EC0E81B8"/>
+    <w:lvl w:ilvl="0" w:tplc="0409000F">
+      <w:start w:val="1"/>
+      <w:numFmt w:val="decimal"/>
+      <w:lvlText w:val="%1."/>
+      <w:lvlJc w:val="left"/>
+      <w:pPr>
+        <w:ind w:left="720" w:hanging="360"/>
+      </w:pPr>
+      <w:rPr>
+        <w:rFonts w:hint="default"/>
+      </w:rPr>
+    </w:lvl>
+    <w:lvl w:ilvl="1" w:tplc="04090019" w:tentative="1">
+      <w:start w:val="1"/>
+      <w:numFmt w:val="lowerLetter"/>
+      <w:lvlText w:val="%2."/>
+      <w:lvlJc w:val="left"/>
+      <w:pPr>
+        <w:ind w:left="1440" w:hanging="360"/>
+      </w:pPr>
+    </w:lvl>
+    <w:lvl w:ilvl="2" w:tplc="0409001B" w:tentative="1">
+      <w:start w:val="1"/>
+      <w:numFmt w:val="lowerRoman"/>
+      <w:lvlText w:val="%3."/>
+      <w:lvlJc w:val="right"/>
+      <w:pPr>
+        <w:ind w:left="2160" w:hanging="180"/>
+      </w:pPr>
+    </w:lvl>
+    <w:lvl w:ilvl="3" w:tplc="0409000F" w:tentative="1">
+      <w:start w:val="1"/>
+      <w:numFmt w:val="decimal"/>
+      <w:lvlText w:val="%4."/>
+      <w:lvlJc w:val="left"/>
+      <w:pPr>
+        <w:ind w:left="2880" w:hanging="360"/>
+      </w:pPr>
+    </w:lvl>
+    <w:lvl w:ilvl="4" w:tplc="04090019" w:tentative="1">
+      <w:start w:val="1"/>
+      <w:numFmt w:val="lowerLetter"/>
+      <w:lvlText w:val="%5."/>
+      <w:lvlJc w:val="left"/>
+      <w:pPr>
+        <w:ind w:left="3600" w:hanging="360"/>
+      </w:pPr>
+    </w:lvl>
+    <w:lvl w:ilvl="5" w:tplc="0409001B" w:tentative="1">
+      <w:start w:val="1"/>
+      <w:numFmt w:val="lowerRoman"/>
+      <w:lvlText w:val="%6."/>
+      <w:lvlJc w:val="right"/>
+      <w:pPr>
+        <w:ind w:left="4320" w:hanging="180"/>
+      </w:pPr>
+    </w:lvl>
+    <w:lvl w:ilvl="6" w:tplc="0409000F" w:tentative="1">
+      <w:start w:val="1"/>
+      <w:numFmt w:val="decimal"/>
+      <w:lvlText w:val="%7."/>
+      <w:lvlJc w:val="left"/>
+      <w:pPr>
+        <w:ind w:left="5040" w:hanging="360"/>
+      </w:pPr>
+    </w:lvl>
+    <w:lvl w:ilvl="7" w:tplc="04090019" w:tentative="1">
+      <w:start w:val="1"/>
+      <w:numFmt w:val="lowerLetter"/>
+      <w:lvlText w:val="%8."/>
+      <w:lvlJc w:val="left"/>
+      <w:pPr>
+        <w:ind w:left="5760" w:hanging="360"/>
+      </w:pPr>
+    </w:lvl>
+    <w:lvl w:ilvl="8" w:tplc="0409001B" w:tentative="1">
+      <w:start w:val="1"/>
+      <w:numFmt w:val="lowerRoman"/>
+      <w:lvlText w:val="%9."/>
+      <w:lvlJc w:val="right"/>
+      <w:pPr>
+        <w:ind w:left="6480" w:hanging="180"/>
+      </w:pPr>
+    </w:lvl>
+  </w:abstractNum>
+  <w:abstractNum w:abstractNumId="16" w15:restartNumberingAfterBreak="0">
     <w:nsid w:val="7B3905C9"/>
     <w:multiLevelType w:val="hybridMultilevel"/>
     <w:tmpl w:val="252C903A"/>
@@ -3323,7 +3494,7 @@
     <w:abstractNumId w:val="13"/>
   </w:num>
   <w:num w:numId="6">
-    <w:abstractNumId w:val="15"/>
+    <w:abstractNumId w:val="16"/>
   </w:num>
   <w:num w:numId="7">
     <w:abstractNumId w:val="5"/>
@@ -3354,6 +3525,9 @@
   </w:num>
   <w:num w:numId="16">
     <w:abstractNumId w:val="0"/>
+  </w:num>
+  <w:num w:numId="17">
+    <w:abstractNumId w:val="15"/>
   </w:num>
 </w:numbering>
 </file>

</xml_diff>